<commit_message>
Renamed project for "originality" and documentation changes
</commit_message>
<xml_diff>
--- a/Documentation/CI328 - Assignement 2 - John Vos & Nick Kissaun.docx
+++ b/Documentation/CI328 - Assignement 2 - John Vos & Nick Kissaun.docx
@@ -1024,8 +1024,6 @@
           <w:r>
             <w:t>Contents</w:t>
           </w:r>
-          <w:bookmarkStart w:id="0" w:name="_GoBack"/>
-          <w:bookmarkEnd w:id="0"/>
         </w:p>
         <w:p>
           <w:pPr>
@@ -4602,14 +4600,55 @@
         <w:pStyle w:val="Heading1"/>
         <w:spacing w:before="0"/>
       </w:pPr>
-      <w:bookmarkStart w:id="1" w:name="_Toc39918183"/>
-      <w:bookmarkStart w:id="2" w:name="_Toc40259021"/>
+      <w:bookmarkStart w:id="0" w:name="_Toc39918183"/>
+      <w:bookmarkStart w:id="1" w:name="_Toc40259021"/>
       <w:r>
         <w:lastRenderedPageBreak/>
         <w:t>Game Summary:</w:t>
       </w:r>
+      <w:bookmarkEnd w:id="0"/>
       <w:bookmarkEnd w:id="1"/>
+    </w:p>
+    <w:p>
+      <w:pPr>
+        <w:spacing w:after="0"/>
+        <w:rPr>
+          <w:rFonts w:ascii="Calibri" w:hAnsi="Calibri" w:cs="Arial"/>
+          <w:color w:val="FF0000"/>
+        </w:rPr>
+      </w:pPr>
+    </w:p>
+    <w:p>
+      <w:pPr>
+        <w:spacing w:after="0"/>
+        <w:rPr>
+          <w:rFonts w:ascii="Calibri" w:hAnsi="Calibri" w:cs="Arial"/>
+          <w:color w:val="FF0000"/>
+        </w:rPr>
+      </w:pPr>
+      <w:r>
+        <w:rPr>
+          <w:rFonts w:ascii="Calibri" w:hAnsi="Calibri" w:cs="Arial"/>
+          <w:color w:val="FF0000"/>
+        </w:rPr>
+        <w:t>The GitHub</w:t>
+      </w:r>
+      <w:bookmarkStart w:id="2" w:name="_GoBack"/>
       <w:bookmarkEnd w:id="2"/>
+      <w:r>
+        <w:rPr>
+          <w:rFonts w:ascii="Calibri" w:hAnsi="Calibri" w:cs="Arial"/>
+          <w:color w:val="FF0000"/>
+        </w:rPr>
+        <w:t xml:space="preserve"> repository can be found here:</w:t>
+      </w:r>
+      <w:r>
+        <w:rPr>
+          <w:rFonts w:ascii="Calibri" w:hAnsi="Calibri" w:cs="Arial"/>
+          <w:color w:val="FF0000"/>
+        </w:rPr>
+        <w:tab/>
+      </w:r>
     </w:p>
     <w:p>
       <w:pPr>
@@ -4939,6 +4978,25 @@
     </w:p>
     <w:p>
       <w:pPr>
+        <w:pStyle w:val="ListParagraph"/>
+        <w:numPr>
+          <w:ilvl w:val="0"/>
+          <w:numId w:val="1"/>
+        </w:numPr>
+        <w:spacing w:after="0"/>
+        <w:rPr>
+          <w:rFonts w:ascii="Calibri" w:hAnsi="Calibri" w:cs="Arial"/>
+        </w:rPr>
+      </w:pPr>
+      <w:r>
+        <w:rPr>
+          <w:rFonts w:ascii="Calibri" w:hAnsi="Calibri" w:cs="Arial"/>
+        </w:rPr>
+        <w:t>Killing other player spaceships on the other team, points will depend on accuracy of shot.</w:t>
+      </w:r>
+    </w:p>
+    <w:p>
+      <w:pPr>
         <w:spacing w:after="0"/>
         <w:rPr>
           <w:rFonts w:ascii="Calibri" w:hAnsi="Calibri" w:cs="Arial"/>
@@ -4985,6 +5043,36 @@
           <w:rFonts w:ascii="Calibri" w:hAnsi="Calibri" w:cs="Arial"/>
         </w:rPr>
         <w:t>The player will have 3 lives and lose 1 if they are hit by an enemy. They can regain a life by picking up a life power up.</w:t>
+      </w:r>
+      <w:r>
+        <w:rPr>
+          <w:rFonts w:ascii="Calibri" w:hAnsi="Calibri" w:cs="Arial"/>
+        </w:rPr>
+        <w:t xml:space="preserve"> If they pick up a damage power-up they will require less shots to take down an </w:t>
+      </w:r>
+      <w:r>
+        <w:rPr>
+          <w:rFonts w:ascii="Calibri" w:hAnsi="Calibri" w:cs="Arial"/>
+        </w:rPr>
+        <w:t>enemy</w:t>
+      </w:r>
+      <w:r>
+        <w:rPr>
+          <w:rFonts w:ascii="Calibri" w:hAnsi="Calibri" w:cs="Arial"/>
+        </w:rPr>
+        <w:t>.</w:t>
+      </w:r>
+      <w:r>
+        <w:rPr>
+          <w:rFonts w:ascii="Calibri" w:hAnsi="Calibri" w:cs="Arial"/>
+        </w:rPr>
+        <w:t xml:space="preserve"> </w:t>
+      </w:r>
+      <w:r>
+        <w:rPr>
+          <w:rFonts w:ascii="Calibri" w:hAnsi="Calibri" w:cs="Arial"/>
+        </w:rPr>
+        <w:t>The game also holds PvP aspects and therefore must also fight off players on the opposing team.</w:t>
       </w:r>
     </w:p>
     <w:p>
@@ -6571,7 +6659,13 @@
       </w:pPr>
       <w:bookmarkStart w:id="27" w:name="_Toc40259035"/>
       <w:r>
-        <w:t>PVP element:</w:t>
+        <w:t>P</w:t>
+      </w:r>
+      <w:r>
+        <w:t>v</w:t>
+      </w:r>
+      <w:r>
+        <w:t>P element:</w:t>
       </w:r>
       <w:bookmarkEnd w:id="27"/>
     </w:p>
@@ -11675,7 +11769,7 @@
 </file>
 
 <file path=customXml/itemProps2.xml><?xml version="1.0" encoding="utf-8"?>
-<ds:datastoreItem xmlns:ds="http://schemas.openxmlformats.org/officeDocument/2006/customXml" ds:itemID="{8100C65E-0246-4515-B64D-60BC51A18E4C}">
+<ds:datastoreItem xmlns:ds="http://schemas.openxmlformats.org/officeDocument/2006/customXml" ds:itemID="{57800441-6EF2-4BEC-AF03-2D39F6A5A1E5}">
   <ds:schemaRefs>
     <ds:schemaRef ds:uri="http://schemas.openxmlformats.org/officeDocument/2006/bibliography"/>
   </ds:schemaRefs>

</xml_diff>

<commit_message>
Update CI328 - Assignement 2 - John Vos & Nick Kissaun.docx
</commit_message>
<xml_diff>
--- a/Documentation/CI328 - Assignement 2 - John Vos & Nick Kissaun.docx
+++ b/Documentation/CI328 - Assignement 2 - John Vos & Nick Kissaun.docx
@@ -4631,16 +4631,7 @@
           <w:rFonts w:ascii="Calibri" w:hAnsi="Calibri" w:cs="Arial"/>
           <w:color w:val="FF0000"/>
         </w:rPr>
-        <w:t>The GitHub</w:t>
-      </w:r>
-      <w:bookmarkStart w:id="2" w:name="_GoBack"/>
-      <w:bookmarkEnd w:id="2"/>
-      <w:r>
-        <w:rPr>
-          <w:rFonts w:ascii="Calibri" w:hAnsi="Calibri" w:cs="Arial"/>
-          <w:color w:val="FF0000"/>
-        </w:rPr>
-        <w:t xml:space="preserve"> repository can be found here:</w:t>
+        <w:t>The GitHub repository can be found here:</w:t>
       </w:r>
       <w:r>
         <w:rPr>
@@ -4649,6 +4640,16 @@
         </w:rPr>
         <w:tab/>
       </w:r>
+      <w:hyperlink r:id="rId9" w:history="1">
+        <w:r>
+          <w:rPr>
+            <w:rStyle w:val="Hyperlink"/>
+          </w:rPr>
+          <w:t>https://github.com/JohnDVos/MultiplayerGame</w:t>
+        </w:r>
+      </w:hyperlink>
+      <w:bookmarkStart w:id="2" w:name="_GoBack"/>
+      <w:bookmarkEnd w:id="2"/>
     </w:p>
     <w:p>
       <w:pPr>
@@ -6310,13 +6311,13 @@
                           <pic:cNvPicPr/>
                         </pic:nvPicPr>
                         <pic:blipFill>
-                          <a:blip r:embed="rId9" cstate="print">
+                          <a:blip r:embed="rId10" cstate="print">
                             <a:extLst>
                               <a:ext uri="{28A0092B-C50C-407E-A947-70E740481C1C}">
                                 <a14:useLocalDpi xmlns:a14="http://schemas.microsoft.com/office/drawing/2010/main" val="0"/>
                               </a:ext>
                               <a:ext uri="{96DAC541-7B7A-43D3-8B79-37D633B846F1}">
-                                <asvg:svgBlip xmlns:asvg="http://schemas.microsoft.com/office/drawing/2016/SVG/main" r:embed="rId10"/>
+                                <asvg:svgBlip xmlns:asvg="http://schemas.microsoft.com/office/drawing/2016/SVG/main" r:embed="rId11"/>
                               </a:ext>
                             </a:extLst>
                           </a:blip>
@@ -6527,13 +6528,13 @@
                     <pic:cNvPicPr/>
                   </pic:nvPicPr>
                   <pic:blipFill>
-                    <a:blip r:embed="rId11" cstate="print">
+                    <a:blip r:embed="rId12" cstate="print">
                       <a:extLst>
                         <a:ext uri="{28A0092B-C50C-407E-A947-70E740481C1C}">
                           <a14:useLocalDpi xmlns:a14="http://schemas.microsoft.com/office/drawing/2010/main" val="0"/>
                         </a:ext>
                         <a:ext uri="{96DAC541-7B7A-43D3-8B79-37D633B846F1}">
-                          <asvg:svgBlip xmlns:asvg="http://schemas.microsoft.com/office/drawing/2016/SVG/main" r:embed="rId12"/>
+                          <asvg:svgBlip xmlns:asvg="http://schemas.microsoft.com/office/drawing/2016/SVG/main" r:embed="rId13"/>
                         </a:ext>
                       </a:extLst>
                     </a:blip>
@@ -6861,8 +6862,8 @@
     <w:p>
       <w:pPr>
         <w:sectPr>
-          <w:footerReference w:type="default" r:id="rId13"/>
-          <w:footerReference w:type="first" r:id="rId14"/>
+          <w:footerReference w:type="default" r:id="rId14"/>
+          <w:footerReference w:type="first" r:id="rId15"/>
           <w:pgSz w:w="11906" w:h="16838"/>
           <w:pgMar w:top="1440" w:right="1440" w:bottom="1440" w:left="1440" w:header="708" w:footer="708" w:gutter="0"/>
           <w:pgNumType w:start="0"/>
@@ -6925,7 +6926,7 @@
                     <pic:cNvPicPr/>
                   </pic:nvPicPr>
                   <pic:blipFill>
-                    <a:blip r:embed="rId15">
+                    <a:blip r:embed="rId16">
                       <a:extLst>
                         <a:ext uri="{28A0092B-C50C-407E-A947-70E740481C1C}">
                           <a14:useLocalDpi xmlns:a14="http://schemas.microsoft.com/office/drawing/2010/main" val="0"/>
@@ -7054,7 +7055,7 @@
                           <pic:cNvPicPr/>
                         </pic:nvPicPr>
                         <pic:blipFill>
-                          <a:blip r:embed="rId16">
+                          <a:blip r:embed="rId17">
                             <a:extLst>
                               <a:ext uri="{28A0092B-C50C-407E-A947-70E740481C1C}">
                                 <a14:useLocalDpi xmlns:a14="http://schemas.microsoft.com/office/drawing/2010/main" val="0"/>
@@ -7112,7 +7113,7 @@
                           <pic:cNvPicPr/>
                         </pic:nvPicPr>
                         <pic:blipFill rotWithShape="1">
-                          <a:blip r:embed="rId17">
+                          <a:blip r:embed="rId18">
                             <a:extLst>
                               <a:ext uri="{28A0092B-C50C-407E-A947-70E740481C1C}">
                                 <a14:useLocalDpi xmlns:a14="http://schemas.microsoft.com/office/drawing/2010/main" val="0"/>
@@ -7265,7 +7266,7 @@
                           <pic:cNvPicPr/>
                         </pic:nvPicPr>
                         <pic:blipFill rotWithShape="1">
-                          <a:blip r:embed="rId18" cstate="print">
+                          <a:blip r:embed="rId19" cstate="print">
                             <a:extLst>
                               <a:ext uri="{28A0092B-C50C-407E-A947-70E740481C1C}">
                                 <a14:useLocalDpi xmlns:a14="http://schemas.microsoft.com/office/drawing/2010/main" val="0"/>
@@ -7328,7 +7329,7 @@
                           <pic:cNvPicPr/>
                         </pic:nvPicPr>
                         <pic:blipFill rotWithShape="1">
-                          <a:blip r:embed="rId19">
+                          <a:blip r:embed="rId20">
                             <a:extLst>
                               <a:ext uri="{28A0092B-C50C-407E-A947-70E740481C1C}">
                                 <a14:useLocalDpi xmlns:a14="http://schemas.microsoft.com/office/drawing/2010/main" val="0"/>
@@ -7462,7 +7463,7 @@
                           <pic:cNvPicPr/>
                         </pic:nvPicPr>
                         <pic:blipFill rotWithShape="1">
-                          <a:blip r:embed="rId20">
+                          <a:blip r:embed="rId21">
                             <a:extLst>
                               <a:ext uri="{28A0092B-C50C-407E-A947-70E740481C1C}">
                                 <a14:useLocalDpi xmlns:a14="http://schemas.microsoft.com/office/drawing/2010/main" val="0"/>
@@ -7525,7 +7526,7 @@
                           <pic:cNvPicPr/>
                         </pic:nvPicPr>
                         <pic:blipFill rotWithShape="1">
-                          <a:blip r:embed="rId21">
+                          <a:blip r:embed="rId22">
                             <a:extLst>
                               <a:ext uri="{28A0092B-C50C-407E-A947-70E740481C1C}">
                                 <a14:useLocalDpi xmlns:a14="http://schemas.microsoft.com/office/drawing/2010/main" val="0"/>
@@ -7601,7 +7602,7 @@
                     <pic:cNvPicPr/>
                   </pic:nvPicPr>
                   <pic:blipFill>
-                    <a:blip r:embed="rId22">
+                    <a:blip r:embed="rId23">
                       <a:extLst>
                         <a:ext uri="{28A0092B-C50C-407E-A947-70E740481C1C}">
                           <a14:useLocalDpi xmlns:a14="http://schemas.microsoft.com/office/drawing/2010/main" val="0"/>
@@ -7775,7 +7776,7 @@
                           <pic:cNvPicPr/>
                         </pic:nvPicPr>
                         <pic:blipFill>
-                          <a:blip r:embed="rId23">
+                          <a:blip r:embed="rId24">
                             <a:extLst>
                               <a:ext uri="{28A0092B-C50C-407E-A947-70E740481C1C}">
                                 <a14:useLocalDpi xmlns:a14="http://schemas.microsoft.com/office/drawing/2010/main" val="0"/>
@@ -7831,7 +7832,7 @@
                           <pic:cNvPicPr/>
                         </pic:nvPicPr>
                         <pic:blipFill>
-                          <a:blip r:embed="rId24">
+                          <a:blip r:embed="rId25">
                             <a:extLst>
                               <a:ext uri="{28A0092B-C50C-407E-A947-70E740481C1C}">
                                 <a14:useLocalDpi xmlns:a14="http://schemas.microsoft.com/office/drawing/2010/main" val="0"/>
@@ -7887,7 +7888,7 @@
                           <pic:cNvPicPr/>
                         </pic:nvPicPr>
                         <pic:blipFill>
-                          <a:blip r:embed="rId25">
+                          <a:blip r:embed="rId26">
                             <a:extLst>
                               <a:ext uri="{28A0092B-C50C-407E-A947-70E740481C1C}">
                                 <a14:useLocalDpi xmlns:a14="http://schemas.microsoft.com/office/drawing/2010/main" val="0"/>
@@ -7943,7 +7944,7 @@
                           <pic:cNvPicPr/>
                         </pic:nvPicPr>
                         <pic:blipFill>
-                          <a:blip r:embed="rId26">
+                          <a:blip r:embed="rId27">
                             <a:extLst>
                               <a:ext uri="{28A0092B-C50C-407E-A947-70E740481C1C}">
                                 <a14:useLocalDpi xmlns:a14="http://schemas.microsoft.com/office/drawing/2010/main" val="0"/>
@@ -8007,7 +8008,7 @@
                     <pic:cNvPicPr/>
                   </pic:nvPicPr>
                   <pic:blipFill>
-                    <a:blip r:embed="rId27">
+                    <a:blip r:embed="rId28">
                       <a:extLst>
                         <a:ext uri="{28A0092B-C50C-407E-A947-70E740481C1C}">
                           <a14:useLocalDpi xmlns:a14="http://schemas.microsoft.com/office/drawing/2010/main" val="0"/>
@@ -8136,7 +8137,7 @@
                           <pic:cNvPicPr/>
                         </pic:nvPicPr>
                         <pic:blipFill>
-                          <a:blip r:embed="rId28">
+                          <a:blip r:embed="rId29">
                             <a:extLst>
                               <a:ext uri="{28A0092B-C50C-407E-A947-70E740481C1C}">
                                 <a14:useLocalDpi xmlns:a14="http://schemas.microsoft.com/office/drawing/2010/main" val="0"/>
@@ -8192,7 +8193,7 @@
                           <pic:cNvPicPr/>
                         </pic:nvPicPr>
                         <pic:blipFill>
-                          <a:blip r:embed="rId29">
+                          <a:blip r:embed="rId30">
                             <a:extLst>
                               <a:ext uri="{28A0092B-C50C-407E-A947-70E740481C1C}">
                                 <a14:useLocalDpi xmlns:a14="http://schemas.microsoft.com/office/drawing/2010/main" val="0"/>
@@ -8248,7 +8249,7 @@
                           <pic:cNvPicPr/>
                         </pic:nvPicPr>
                         <pic:blipFill>
-                          <a:blip r:embed="rId30">
+                          <a:blip r:embed="rId31">
                             <a:extLst>
                               <a:ext uri="{28A0092B-C50C-407E-A947-70E740481C1C}">
                                 <a14:useLocalDpi xmlns:a14="http://schemas.microsoft.com/office/drawing/2010/main" val="0"/>
@@ -8312,7 +8313,7 @@
                     <pic:cNvPicPr/>
                   </pic:nvPicPr>
                   <pic:blipFill>
-                    <a:blip r:embed="rId31">
+                    <a:blip r:embed="rId32">
                       <a:extLst>
                         <a:ext uri="{28A0092B-C50C-407E-A947-70E740481C1C}">
                           <a14:useLocalDpi xmlns:a14="http://schemas.microsoft.com/office/drawing/2010/main" val="0"/>
@@ -8433,7 +8434,7 @@
                           <pic:cNvPicPr/>
                         </pic:nvPicPr>
                         <pic:blipFill>
-                          <a:blip r:embed="rId32">
+                          <a:blip r:embed="rId33">
                             <a:extLst>
                               <a:ext uri="{28A0092B-C50C-407E-A947-70E740481C1C}">
                                 <a14:useLocalDpi xmlns:a14="http://schemas.microsoft.com/office/drawing/2010/main" val="0"/>
@@ -8489,7 +8490,7 @@
                           <pic:cNvPicPr/>
                         </pic:nvPicPr>
                         <pic:blipFill>
-                          <a:blip r:embed="rId33">
+                          <a:blip r:embed="rId34">
                             <a:extLst>
                               <a:ext uri="{28A0092B-C50C-407E-A947-70E740481C1C}">
                                 <a14:useLocalDpi xmlns:a14="http://schemas.microsoft.com/office/drawing/2010/main" val="0"/>
@@ -8553,7 +8554,7 @@
                     <pic:cNvPicPr/>
                   </pic:nvPicPr>
                   <pic:blipFill>
-                    <a:blip r:embed="rId34">
+                    <a:blip r:embed="rId35">
                       <a:extLst>
                         <a:ext uri="{28A0092B-C50C-407E-A947-70E740481C1C}">
                           <a14:useLocalDpi xmlns:a14="http://schemas.microsoft.com/office/drawing/2010/main" val="0"/>
@@ -8711,7 +8712,7 @@
                           <pic:cNvPicPr/>
                         </pic:nvPicPr>
                         <pic:blipFill rotWithShape="1">
-                          <a:blip r:embed="rId35">
+                          <a:blip r:embed="rId36">
                             <a:extLst>
                               <a:ext uri="{28A0092B-C50C-407E-A947-70E740481C1C}">
                                 <a14:useLocalDpi xmlns:a14="http://schemas.microsoft.com/office/drawing/2010/main" val="0"/>
@@ -8777,7 +8778,7 @@
                           <pic:cNvPicPr/>
                         </pic:nvPicPr>
                         <pic:blipFill rotWithShape="1">
-                          <a:blip r:embed="rId36">
+                          <a:blip r:embed="rId37">
                             <a:extLst>
                               <a:ext uri="{28A0092B-C50C-407E-A947-70E740481C1C}">
                                 <a14:useLocalDpi xmlns:a14="http://schemas.microsoft.com/office/drawing/2010/main" val="0"/>
@@ -8843,7 +8844,7 @@
                           <pic:cNvPicPr/>
                         </pic:nvPicPr>
                         <pic:blipFill rotWithShape="1">
-                          <a:blip r:embed="rId37">
+                          <a:blip r:embed="rId38">
                             <a:extLst>
                               <a:ext uri="{28A0092B-C50C-407E-A947-70E740481C1C}">
                                 <a14:useLocalDpi xmlns:a14="http://schemas.microsoft.com/office/drawing/2010/main" val="0"/>
@@ -8910,7 +8911,7 @@
                           <pic:cNvPicPr/>
                         </pic:nvPicPr>
                         <pic:blipFill rotWithShape="1">
-                          <a:blip r:embed="rId38">
+                          <a:blip r:embed="rId39">
                             <a:extLst>
                               <a:ext uri="{28A0092B-C50C-407E-A947-70E740481C1C}">
                                 <a14:useLocalDpi xmlns:a14="http://schemas.microsoft.com/office/drawing/2010/main" val="0"/>
@@ -9048,7 +9049,7 @@
                           <pic:cNvPicPr/>
                         </pic:nvPicPr>
                         <pic:blipFill>
-                          <a:blip r:embed="rId39">
+                          <a:blip r:embed="rId40">
                             <a:extLst>
                               <a:ext uri="{28A0092B-C50C-407E-A947-70E740481C1C}">
                                 <a14:useLocalDpi xmlns:a14="http://schemas.microsoft.com/office/drawing/2010/main" val="0"/>
@@ -9107,7 +9108,7 @@
                           <pic:cNvPicPr/>
                         </pic:nvPicPr>
                         <pic:blipFill>
-                          <a:blip r:embed="rId40">
+                          <a:blip r:embed="rId41">
                             <a:extLst>
                               <a:ext uri="{28A0092B-C50C-407E-A947-70E740481C1C}">
                                 <a14:useLocalDpi xmlns:a14="http://schemas.microsoft.com/office/drawing/2010/main" val="0"/>
@@ -9236,7 +9237,7 @@
                           <pic:cNvPicPr/>
                         </pic:nvPicPr>
                         <pic:blipFill>
-                          <a:blip r:embed="rId41">
+                          <a:blip r:embed="rId42">
                             <a:extLst>
                               <a:ext uri="{28A0092B-C50C-407E-A947-70E740481C1C}">
                                 <a14:useLocalDpi xmlns:a14="http://schemas.microsoft.com/office/drawing/2010/main" val="0"/>
@@ -9292,7 +9293,7 @@
                           <pic:cNvPicPr/>
                         </pic:nvPicPr>
                         <pic:blipFill>
-                          <a:blip r:embed="rId42">
+                          <a:blip r:embed="rId43">
                             <a:extLst>
                               <a:ext uri="{28A0092B-C50C-407E-A947-70E740481C1C}">
                                 <a14:useLocalDpi xmlns:a14="http://schemas.microsoft.com/office/drawing/2010/main" val="0"/>
@@ -9350,7 +9351,7 @@
     </w:p>
     <w:p/>
     <w:p>
-      <w:hyperlink r:id="rId43" w:history="1">
+      <w:hyperlink r:id="rId44" w:history="1">
         <w:r>
           <w:rPr>
             <w:rStyle w:val="Hyperlink"/>
@@ -9360,7 +9361,7 @@
       </w:hyperlink>
     </w:p>
     <w:p>
-      <w:hyperlink r:id="rId44" w:history="1">
+      <w:hyperlink r:id="rId45" w:history="1">
         <w:r>
           <w:rPr>
             <w:rStyle w:val="Hyperlink"/>
@@ -9370,7 +9371,7 @@
       </w:hyperlink>
     </w:p>
     <w:p>
-      <w:hyperlink r:id="rId45" w:history="1">
+      <w:hyperlink r:id="rId46" w:history="1">
         <w:r>
           <w:rPr>
             <w:rStyle w:val="Hyperlink"/>
@@ -9380,7 +9381,7 @@
       </w:hyperlink>
     </w:p>
     <w:p>
-      <w:hyperlink r:id="rId46" w:history="1">
+      <w:hyperlink r:id="rId47" w:history="1">
         <w:r>
           <w:rPr>
             <w:rStyle w:val="Hyperlink"/>
@@ -9390,7 +9391,7 @@
       </w:hyperlink>
     </w:p>
     <w:p>
-      <w:hyperlink r:id="rId47" w:history="1">
+      <w:hyperlink r:id="rId48" w:history="1">
         <w:r>
           <w:rPr>
             <w:rStyle w:val="Hyperlink"/>
@@ -9400,7 +9401,7 @@
       </w:hyperlink>
     </w:p>
     <w:p>
-      <w:hyperlink r:id="rId48" w:history="1">
+      <w:hyperlink r:id="rId49" w:history="1">
         <w:r>
           <w:rPr>
             <w:rStyle w:val="Hyperlink"/>
@@ -9410,7 +9411,7 @@
       </w:hyperlink>
     </w:p>
     <w:p>
-      <w:hyperlink r:id="rId49" w:history="1">
+      <w:hyperlink r:id="rId50" w:history="1">
         <w:r>
           <w:rPr>
             <w:rStyle w:val="Hyperlink"/>
@@ -9425,7 +9426,7 @@
           <w:rStyle w:val="Hyperlink"/>
         </w:rPr>
       </w:pPr>
-      <w:hyperlink r:id="rId50" w:history="1">
+      <w:hyperlink r:id="rId51" w:history="1">
         <w:r>
           <w:rPr>
             <w:rStyle w:val="Hyperlink"/>
@@ -9435,7 +9436,7 @@
       </w:hyperlink>
     </w:p>
     <w:p>
-      <w:hyperlink r:id="rId51" w:anchor="world-bounds" w:history="1">
+      <w:hyperlink r:id="rId52" w:anchor="world-bounds" w:history="1">
         <w:r>
           <w:rPr>
             <w:rStyle w:val="Hyperlink"/>
@@ -9994,7 +9995,7 @@
                     <pic:cNvPicPr/>
                   </pic:nvPicPr>
                   <pic:blipFill>
-                    <a:blip r:embed="rId52">
+                    <a:blip r:embed="rId53">
                       <a:extLst>
                         <a:ext uri="{28A0092B-C50C-407E-A947-70E740481C1C}">
                           <a14:useLocalDpi xmlns:a14="http://schemas.microsoft.com/office/drawing/2010/main" val="0"/>
@@ -10055,7 +10056,7 @@
                     <pic:cNvPicPr/>
                   </pic:nvPicPr>
                   <pic:blipFill>
-                    <a:blip r:embed="rId53">
+                    <a:blip r:embed="rId54">
                       <a:extLst>
                         <a:ext uri="{28A0092B-C50C-407E-A947-70E740481C1C}">
                           <a14:useLocalDpi xmlns:a14="http://schemas.microsoft.com/office/drawing/2010/main" val="0"/>
@@ -11769,7 +11770,7 @@
 </file>
 
 <file path=customXml/itemProps2.xml><?xml version="1.0" encoding="utf-8"?>
-<ds:datastoreItem xmlns:ds="http://schemas.openxmlformats.org/officeDocument/2006/customXml" ds:itemID="{57800441-6EF2-4BEC-AF03-2D39F6A5A1E5}">
+<ds:datastoreItem xmlns:ds="http://schemas.openxmlformats.org/officeDocument/2006/customXml" ds:itemID="{33F3D1BD-CE19-4C36-BC5C-CB4CAEFE2077}">
   <ds:schemaRefs>
     <ds:schemaRef ds:uri="http://schemas.openxmlformats.org/officeDocument/2006/bibliography"/>
   </ds:schemaRefs>

</xml_diff>